<commit_message>
Complete new data set + remove _psr from filename
</commit_message>
<xml_diff>
--- a/roo_psr_source/Ghana PSR.docx
+++ b/roo_psr_source/Ghana PSR.docx
@@ -7240,7 +7240,7 @@
           </w:tcPr>
           <w:p>
             <w:r>
-              <w:t>2939 80</w:t>
+              <w:t>293980</w:t>
             </w:r>
           </w:p>
         </w:tc>
@@ -8622,7 +8622,6 @@
           </w:tcPr>
           <w:p>
             <w:r>
-              <w:lastRenderedPageBreak/>
               <w:t>ex 3403</w:t>
             </w:r>
           </w:p>
@@ -8873,7 +8872,6 @@
           </w:tcPr>
           <w:p>
             <w:r>
-              <w:lastRenderedPageBreak/>
               <w:t>ex Chapter 35</w:t>
             </w:r>
           </w:p>
@@ -9175,7 +9173,6 @@
           </w:tcPr>
           <w:p>
             <w:r>
-              <w:lastRenderedPageBreak/>
               <w:t>ex Chapter 37</w:t>
             </w:r>
           </w:p>
@@ -9429,7 +9426,6 @@
           </w:tcPr>
           <w:p>
             <w:r>
-              <w:lastRenderedPageBreak/>
               <w:t>3704</w:t>
             </w:r>
           </w:p>
@@ -9741,7 +9737,6 @@
           </w:tcPr>
           <w:p>
             <w:r>
-              <w:lastRenderedPageBreak/>
               <w:t>ex 3806</w:t>
             </w:r>
           </w:p>
@@ -9989,7 +9984,6 @@
           </w:tcPr>
           <w:p>
             <w:r>
-              <w:lastRenderedPageBreak/>
               <w:t>3811</w:t>
             </w:r>
           </w:p>
@@ -10321,7 +10315,6 @@
           </w:tcPr>
           <w:p>
             <w:r>
-              <w:lastRenderedPageBreak/>
               <w:t>3819</w:t>
             </w:r>
           </w:p>
@@ -10656,7 +10649,6 @@
           </w:tcPr>
           <w:p>
             <w:r>
-              <w:lastRenderedPageBreak/>
               <w:t>3824</w:t>
             </w:r>
           </w:p>
@@ -10799,14 +10791,7 @@
             </w:r>
             <w:r>
               <w:tab/>
-            </w:r>
-            <w:proofErr w:type="spellStart"/>
-            <w:r>
-              <w:t>Fusel</w:t>
-            </w:r>
-            <w:proofErr w:type="spellEnd"/>
-            <w:r>
-              <w:t xml:space="preserve"> oil and Dippel's oil</w:t>
+              <w:t>Fusel oil and Dippel's oil</w:t>
             </w:r>
           </w:p>
           <w:p>
@@ -11560,7 +11545,6 @@
           </w:tcPr>
           <w:p>
             <w:r>
-              <w:lastRenderedPageBreak/>
               <w:t>ex 3916</w:t>
             </w:r>
           </w:p>
@@ -11876,7 +11860,6 @@
           </w:tcPr>
           <w:p>
             <w:r>
-              <w:lastRenderedPageBreak/>
               <w:t>3922 to 3926</w:t>
             </w:r>
           </w:p>
@@ -12404,7 +12387,6 @@
           </w:tcPr>
           <w:p>
             <w:r>
-              <w:lastRenderedPageBreak/>
               <w:t>4107</w:t>
             </w:r>
           </w:p>
@@ -12894,7 +12876,6 @@
           </w:tcPr>
           <w:p>
             <w:r>
-              <w:lastRenderedPageBreak/>
               <w:t>ex 4403</w:t>
             </w:r>
           </w:p>
@@ -13472,7 +13453,6 @@
           </w:tcPr>
           <w:p>
             <w:r>
-              <w:lastRenderedPageBreak/>
               <w:t>ex 4418</w:t>
             </w:r>
           </w:p>
@@ -13953,7 +13933,6 @@
           </w:tcPr>
           <w:p>
             <w:r>
-              <w:lastRenderedPageBreak/>
               <w:t>4817</w:t>
             </w:r>
           </w:p>
@@ -14701,7 +14680,6 @@
           </w:tcPr>
           <w:p>
             <w:r>
-              <w:lastRenderedPageBreak/>
               <w:t>ex 5006</w:t>
             </w:r>
           </w:p>
@@ -14916,7 +14894,6 @@
           </w:tcPr>
           <w:p>
             <w:r>
-              <w:lastRenderedPageBreak/>
               <w:t>5106 to 5110</w:t>
             </w:r>
           </w:p>
@@ -15130,7 +15107,6 @@
           </w:tcPr>
           <w:p>
             <w:r>
-              <w:lastRenderedPageBreak/>
               <w:t>5204 to 5207</w:t>
             </w:r>
           </w:p>
@@ -15345,7 +15321,6 @@
           </w:tcPr>
           <w:p>
             <w:r>
-              <w:lastRenderedPageBreak/>
               <w:t>5306 to 5308</w:t>
             </w:r>
           </w:p>
@@ -15512,7 +15487,6 @@
           </w:tcPr>
           <w:p>
             <w:r>
-              <w:lastRenderedPageBreak/>
               <w:t>5401 to 5406</w:t>
             </w:r>
           </w:p>
@@ -15732,7 +15706,6 @@
           </w:tcPr>
           <w:p>
             <w:r>
-              <w:lastRenderedPageBreak/>
               <w:t>5508 to 5511</w:t>
             </w:r>
           </w:p>
@@ -16526,7 +16499,6 @@
           </w:tcPr>
           <w:p>
             <w:r>
-              <w:lastRenderedPageBreak/>
               <w:t>5606</w:t>
             </w:r>
           </w:p>
@@ -16930,7 +16902,6 @@
           </w:tcPr>
           <w:p>
             <w:r>
-              <w:lastRenderedPageBreak/>
               <w:t>ex Chapter 58</w:t>
             </w:r>
           </w:p>
@@ -17133,7 +17104,6 @@
           </w:tcPr>
           <w:p>
             <w:r>
-              <w:lastRenderedPageBreak/>
               <w:t>5902</w:t>
             </w:r>
           </w:p>
@@ -17288,7 +17258,6 @@
           </w:tcPr>
           <w:p>
             <w:r>
-              <w:lastRenderedPageBreak/>
               <w:t>5905</w:t>
             </w:r>
           </w:p>
@@ -17388,7 +17357,6 @@
           </w:tcPr>
           <w:p>
             <w:r>
-              <w:lastRenderedPageBreak/>
               <w:t>5907</w:t>
             </w:r>
           </w:p>
@@ -18913,7 +18881,6 @@
           </w:tcPr>
           <w:p>
             <w:r>
-              <w:lastRenderedPageBreak/>
               <w:t>6306</w:t>
             </w:r>
           </w:p>
@@ -19254,7 +19221,6 @@
           </w:tcPr>
           <w:p>
             <w:r>
-              <w:lastRenderedPageBreak/>
               <w:t>ex Chapter 66</w:t>
             </w:r>
           </w:p>
@@ -19778,7 +19744,6 @@
           </w:tcPr>
           <w:p>
             <w:r>
-              <w:lastRenderedPageBreak/>
               <w:t>ex 7005</w:t>
             </w:r>
           </w:p>
@@ -20171,7 +20136,6 @@
           </w:tcPr>
           <w:p>
             <w:r>
-              <w:lastRenderedPageBreak/>
               <w:t>7013</w:t>
             </w:r>
           </w:p>
@@ -20624,11 +20588,7 @@
           </w:tcPr>
           <w:p>
             <w:r>
-              <w:t>Electrolyti</w:t>
-            </w:r>
-            <w:r>
-              <w:lastRenderedPageBreak/>
-              <w:t>c, thermal or chemical separation of precious metals of heading 7106, 7108 or 7110</w:t>
+              <w:t>Electrolytic, thermal or chemical separation of precious metals of heading 7106, 7108 or 7110</w:t>
             </w:r>
           </w:p>
           <w:p>
@@ -21027,11 +20987,7 @@
           </w:tcPr>
           <w:p>
             <w:r>
-              <w:t xml:space="preserve">Metals </w:t>
-            </w:r>
-            <w:r>
-              <w:lastRenderedPageBreak/>
-              <w:t>clad with precious metals, semi‐manufactured</w:t>
+              <w:t>Metals clad with precious metals, semi‐manufactured</w:t>
             </w:r>
           </w:p>
         </w:tc>
@@ -21499,7 +21455,6 @@
           </w:tcPr>
           <w:p>
             <w:r>
-              <w:lastRenderedPageBreak/>
               <w:t>7219 to 7222</w:t>
             </w:r>
           </w:p>
@@ -21933,7 +21888,6 @@
           </w:tcPr>
           <w:p>
             <w:r>
-              <w:lastRenderedPageBreak/>
               <w:t>ex 7307</w:t>
             </w:r>
           </w:p>
@@ -22196,7 +22150,6 @@
           </w:tcPr>
           <w:p>
             <w:r>
-              <w:lastRenderedPageBreak/>
               <w:t>7402</w:t>
             </w:r>
           </w:p>
@@ -22601,7 +22554,6 @@
           </w:tcPr>
           <w:p>
             <w:r>
-              <w:lastRenderedPageBreak/>
               <w:t>ex Chapter 76</w:t>
             </w:r>
           </w:p>
@@ -22912,7 +22864,6 @@
           </w:tcPr>
           <w:p>
             <w:r>
-              <w:lastRenderedPageBreak/>
               <w:t>ex Chapter 78</w:t>
             </w:r>
           </w:p>
@@ -23344,7 +23295,6 @@
           </w:tcPr>
           <w:p>
             <w:r>
-              <w:lastRenderedPageBreak/>
               <w:t>ex Chapter 80</w:t>
             </w:r>
           </w:p>
@@ -23702,7 +23652,6 @@
           </w:tcPr>
           <w:p>
             <w:r>
-              <w:lastRenderedPageBreak/>
               <w:t>8206</w:t>
             </w:r>
           </w:p>
@@ -23988,7 +23937,6 @@
           </w:tcPr>
           <w:p>
             <w:r>
-              <w:lastRenderedPageBreak/>
               <w:t>8215</w:t>
             </w:r>
           </w:p>
@@ -24302,7 +24250,6 @@
           </w:tcPr>
           <w:p>
             <w:r>
-              <w:lastRenderedPageBreak/>
               <w:t>8402</w:t>
             </w:r>
           </w:p>
@@ -24672,7 +24619,6 @@
           </w:tcPr>
           <w:p>
             <w:r>
-              <w:lastRenderedPageBreak/>
               <w:t>8411</w:t>
             </w:r>
           </w:p>
@@ -24994,7 +24940,6 @@
           </w:tcPr>
           <w:p>
             <w:r>
-              <w:lastRenderedPageBreak/>
               <w:t>8418</w:t>
             </w:r>
           </w:p>
@@ -25234,7 +25179,6 @@
           </w:tcPr>
           <w:p>
             <w:r>
-              <w:lastRenderedPageBreak/>
               <w:t>8423</w:t>
             </w:r>
           </w:p>
@@ -25556,7 +25500,6 @@
           </w:tcPr>
           <w:p>
             <w:r>
-              <w:lastRenderedPageBreak/>
               <w:t>8430</w:t>
             </w:r>
           </w:p>
@@ -25831,7 +25774,6 @@
           </w:tcPr>
           <w:p>
             <w:r>
-              <w:lastRenderedPageBreak/>
               <w:t>ex 8443</w:t>
             </w:r>
           </w:p>
@@ -26154,7 +26096,6 @@
           </w:tcPr>
           <w:p>
             <w:r>
-              <w:lastRenderedPageBreak/>
               <w:t>ex 8456</w:t>
             </w:r>
           </w:p>
@@ -26556,7 +26497,6 @@
           </w:tcPr>
           <w:p>
             <w:r>
-              <w:lastRenderedPageBreak/>
               <w:t>8469 to 8472</w:t>
             </w:r>
           </w:p>
@@ -27221,7 +27161,6 @@
           </w:tcPr>
           <w:p>
             <w:r>
-              <w:lastRenderedPageBreak/>
               <w:t>8501</w:t>
             </w:r>
           </w:p>
@@ -27496,7 +27435,6 @@
           </w:tcPr>
           <w:p>
             <w:r>
-              <w:lastRenderedPageBreak/>
               <w:t>ex 8518</w:t>
             </w:r>
           </w:p>
@@ -27772,7 +27710,6 @@
           </w:tcPr>
           <w:p>
             <w:r>
-              <w:lastRenderedPageBreak/>
               <w:t>8523</w:t>
             </w:r>
           </w:p>
@@ -28372,7 +28309,6 @@
           </w:tcPr>
           <w:p>
             <w:r>
-              <w:lastRenderedPageBreak/>
               <w:t>8528</w:t>
             </w:r>
           </w:p>
@@ -29647,7 +29583,6 @@
           </w:tcPr>
           <w:p>
             <w:r>
-              <w:lastRenderedPageBreak/>
               <w:t>8545</w:t>
             </w:r>
           </w:p>
@@ -30207,7 +30142,6 @@
           </w:tcPr>
           <w:p>
             <w:r>
-              <w:lastRenderedPageBreak/>
               <w:t>8710</w:t>
             </w:r>
           </w:p>
@@ -30858,7 +30792,6 @@
           </w:tcPr>
           <w:p>
             <w:r>
-              <w:lastRenderedPageBreak/>
               <w:t>ex 8804</w:t>
             </w:r>
           </w:p>
@@ -31184,7 +31117,6 @@
           </w:tcPr>
           <w:p>
             <w:r>
-              <w:lastRenderedPageBreak/>
               <w:t>9004</w:t>
             </w:r>
           </w:p>
@@ -31408,7 +31340,6 @@
           </w:tcPr>
           <w:p>
             <w:r>
-              <w:lastRenderedPageBreak/>
               <w:t>9007</w:t>
             </w:r>
           </w:p>
@@ -31679,7 +31610,6 @@
           </w:tcPr>
           <w:p>
             <w:r>
-              <w:lastRenderedPageBreak/>
               <w:t>9016</w:t>
             </w:r>
           </w:p>
@@ -31949,7 +31879,6 @@
           </w:tcPr>
           <w:p>
             <w:r>
-              <w:lastRenderedPageBreak/>
               <w:t>9019</w:t>
             </w:r>
           </w:p>
@@ -32244,7 +32173,6 @@
           </w:tcPr>
           <w:p>
             <w:r>
-              <w:lastRenderedPageBreak/>
               <w:t>9027</w:t>
             </w:r>
           </w:p>
@@ -32510,7 +32438,6 @@
           </w:tcPr>
           <w:p>
             <w:r>
-              <w:lastRenderedPageBreak/>
               <w:t>9030</w:t>
             </w:r>
           </w:p>
@@ -32824,7 +32751,6 @@
           </w:tcPr>
           <w:p>
             <w:r>
-              <w:lastRenderedPageBreak/>
               <w:t>9109</w:t>
             </w:r>
           </w:p>
@@ -33416,7 +33342,6 @@
           </w:tcPr>
           <w:p>
             <w:r>
-              <w:lastRenderedPageBreak/>
               <w:t>ex 9401</w:t>
             </w:r>
           </w:p>
@@ -33600,7 +33525,6 @@
           </w:tcPr>
           <w:p>
             <w:r>
-              <w:lastRenderedPageBreak/>
               <w:t>9405</w:t>
             </w:r>
           </w:p>
@@ -33958,7 +33882,6 @@
           </w:tcPr>
           <w:p>
             <w:r>
-              <w:lastRenderedPageBreak/>
               <w:t>ex 9602</w:t>
             </w:r>
           </w:p>
@@ -34228,7 +34151,6 @@
           </w:tcPr>
           <w:p>
             <w:r>
-              <w:lastRenderedPageBreak/>
               <w:t>9612</w:t>
             </w:r>
           </w:p>

</xml_diff>